<commit_message>
how to use github
</commit_message>
<xml_diff>
--- a/github使用指南.docx
+++ b/github使用指南.docx
@@ -1,6 +1,6 @@
 
 <file path=word/document.xml><?xml version="1.0" encoding="utf-8"?>
-<w:document xmlns:wpc="http://schemas.microsoft.com/office/word/2010/wordprocessingCanvas" xmlns:cx="http://schemas.microsoft.com/office/drawing/2014/chartex" xmlns:cx1="http://schemas.microsoft.com/office/drawing/2015/9/8/chartex" xmlns:cx2="http://schemas.microsoft.com/office/drawing/2015/10/21/chartex" xmlns:cx3="http://schemas.microsoft.com/office/drawing/2016/5/9/chartex" xmlns:cx4="http://schemas.microsoft.com/office/drawing/2016/5/10/chartex" xmlns:cx5="http://schemas.microsoft.com/office/drawing/2016/5/11/chartex" xmlns:cx6="http://schemas.microsoft.com/office/drawing/2016/5/12/chartex" xmlns:cx7="http://schemas.microsoft.com/office/drawing/2016/5/13/chartex" xmlns:cx8="http://schemas.microsoft.com/office/drawing/2016/5/14/chartex" xmlns:mc="http://schemas.openxmlformats.org/markup-compatibility/2006" xmlns:aink="http://schemas.microsoft.com/office/drawing/2016/ink" xmlns:am3d="http://schemas.microsoft.com/office/drawing/2017/model3d" xmlns:o="urn:schemas-microsoft-com:office:office" xmlns:r="http://schemas.openxmlformats.org/officeDocument/2006/relationships" xmlns:m="http://schemas.openxmlformats.org/officeDocument/2006/math" xmlns:v="urn:schemas-microsoft-com:vml" xmlns:wp14="http://schemas.microsoft.com/office/word/2010/wordprocessingDrawing" xmlns:wp="http://schemas.openxmlformats.org/drawingml/2006/wordprocessingDrawing" xmlns:w10="urn:schemas-microsoft-com:office:word" xmlns:w="http://schemas.openxmlformats.org/wordprocessingml/2006/main" xmlns:w14="http://schemas.microsoft.com/office/word/2010/wordml" xmlns:w15="http://schemas.microsoft.com/office/word/2012/wordml" xmlns:w16cid="http://schemas.microsoft.com/office/word/2016/wordml/cid" xmlns:w16se="http://schemas.microsoft.com/office/word/2015/wordml/symex" xmlns:wpg="http://schemas.microsoft.com/office/word/2010/wordprocessingGroup" xmlns:wpi="http://schemas.microsoft.com/office/word/2010/wordprocessingInk" xmlns:wne="http://schemas.microsoft.com/office/word/2006/wordml" xmlns:wps="http://schemas.microsoft.com/office/word/2010/wordprocessingShape" mc:Ignorable="w14 w15 w16se w16cid wp14">
+<w:document xmlns:wpc="http://schemas.microsoft.com/office/word/2010/wordprocessingCanvas" xmlns:cx="http://schemas.microsoft.com/office/drawing/2014/chartex" xmlns:cx1="http://schemas.microsoft.com/office/drawing/2015/9/8/chartex" xmlns:mc="http://schemas.openxmlformats.org/markup-compatibility/2006" xmlns:o="urn:schemas-microsoft-com:office:office" xmlns:r="http://schemas.openxmlformats.org/officeDocument/2006/relationships" xmlns:m="http://schemas.openxmlformats.org/officeDocument/2006/math" xmlns:v="urn:schemas-microsoft-com:vml" xmlns:wp14="http://schemas.microsoft.com/office/word/2010/wordprocessingDrawing" xmlns:wp="http://schemas.openxmlformats.org/drawingml/2006/wordprocessingDrawing" xmlns:w10="urn:schemas-microsoft-com:office:word" xmlns:w="http://schemas.openxmlformats.org/wordprocessingml/2006/main" xmlns:w14="http://schemas.microsoft.com/office/word/2010/wordml" xmlns:w15="http://schemas.microsoft.com/office/word/2012/wordml" xmlns:w16se="http://schemas.microsoft.com/office/word/2015/wordml/symex" xmlns:wpg="http://schemas.microsoft.com/office/word/2010/wordprocessingGroup" xmlns:wpi="http://schemas.microsoft.com/office/word/2010/wordprocessingInk" xmlns:wne="http://schemas.microsoft.com/office/word/2006/wordml" xmlns:wps="http://schemas.microsoft.com/office/word/2010/wordprocessingShape" mc:Ignorable="w14 w15 w16se wp14">
   <w:body>
     <w:p>
       <w:pPr>
@@ -91,8 +91,21 @@
       <w:pPr>
         <w:ind w:firstLineChars="100" w:firstLine="210"/>
       </w:pPr>
-      <w:r>
-        <w:t xml:space="preserve">git config </w:t>
+      <w:proofErr w:type="gramStart"/>
+      <w:r>
+        <w:t>git</w:t>
+      </w:r>
+      <w:proofErr w:type="gramEnd"/>
+      <w:r>
+        <w:t xml:space="preserve"> </w:t>
+      </w:r>
+      <w:proofErr w:type="spellStart"/>
+      <w:r>
+        <w:t>config</w:t>
+      </w:r>
+      <w:proofErr w:type="spellEnd"/>
+      <w:r>
+        <w:t xml:space="preserve"> </w:t>
       </w:r>
       <w:r>
         <w:rPr>
@@ -104,13 +117,11 @@
         <w:t xml:space="preserve">-global </w:t>
       </w:r>
       <w:proofErr w:type="spellStart"/>
-      <w:proofErr w:type="gramStart"/>
       <w:r>
         <w:t>user,email</w:t>
       </w:r>
       <w:bookmarkStart w:id="0" w:name="_Hlk2462157"/>
       <w:proofErr w:type="spellEnd"/>
-      <w:proofErr w:type="gramEnd"/>
       <w:r>
         <w:t xml:space="preserve"> </w:t>
       </w:r>
@@ -127,9 +138,6 @@
     <w:p>
       <w:pPr>
         <w:ind w:firstLineChars="100" w:firstLine="210"/>
-        <w:rPr>
-          <w:rFonts w:hint="eastAsia"/>
-        </w:rPr>
       </w:pPr>
       <w:r>
         <w:rPr>
@@ -141,9 +149,6 @@
     <w:p>
       <w:pPr>
         <w:pStyle w:val="2"/>
-        <w:rPr>
-          <w:rFonts w:hint="eastAsia"/>
-        </w:rPr>
       </w:pPr>
       <w:r>
         <w:rPr>
@@ -186,8 +191,16 @@
         <w:rPr>
           <w:rFonts w:hint="eastAsia"/>
         </w:rPr>
-        <w:t>用git</w:t>
-      </w:r>
+        <w:t>用</w:t>
+      </w:r>
+      <w:proofErr w:type="spellStart"/>
+      <w:r>
+        <w:rPr>
+          <w:rFonts w:hint="eastAsia"/>
+        </w:rPr>
+        <w:t>git</w:t>
+      </w:r>
+      <w:proofErr w:type="spellEnd"/>
       <w:r>
         <w:t xml:space="preserve"> </w:t>
       </w:r>
@@ -328,9 +341,12 @@
         </w:rPr>
         <w:t>sh</w:t>
       </w:r>
+      <w:r>
+        <w:t>-keygen</w:t>
+      </w:r>
       <w:proofErr w:type="spellEnd"/>
       <w:r>
-        <w:t xml:space="preserve">-keygen -t </w:t>
+        <w:t xml:space="preserve"> -t </w:t>
       </w:r>
       <w:proofErr w:type="spellStart"/>
       <w:r>
@@ -485,7 +501,13 @@
         <w:rPr>
           <w:rFonts w:hint="eastAsia"/>
         </w:rPr>
-        <w:t>文件发给郭大佬，他会把公钥加入</w:t>
+        <w:t>文件发给郭省吾</w:t>
+      </w:r>
+      <w:r>
+        <w:rPr>
+          <w:rFonts w:hint="eastAsia"/>
+        </w:rPr>
+        <w:t>，他会把公钥加入</w:t>
       </w:r>
       <w:r>
         <w:rPr>
@@ -595,10 +617,7 @@
         <w:t xml:space="preserve"> </w:t>
       </w:r>
       <w:r>
-        <w:t xml:space="preserve"> </w:t>
-      </w:r>
-      <w:r>
-        <w:t>git pu</w:t>
+        <w:t xml:space="preserve"> git pu</w:t>
       </w:r>
       <w:r>
         <w:rPr>
@@ -640,9 +659,6 @@
     <w:p>
       <w:pPr>
         <w:ind w:firstLineChars="200" w:firstLine="420"/>
-        <w:rPr>
-          <w:rFonts w:hint="eastAsia"/>
-        </w:rPr>
       </w:pPr>
       <w:r>
         <w:t xml:space="preserve">git checkout -b dev  </w:t>
@@ -744,9 +760,6 @@
     <w:p>
       <w:pPr>
         <w:ind w:firstLine="210"/>
-        <w:rPr>
-          <w:rFonts w:hint="eastAsia"/>
-        </w:rPr>
       </w:pPr>
       <w:r>
         <w:rPr>
@@ -862,9 +875,6 @@
     <w:p>
       <w:pPr>
         <w:ind w:firstLine="210"/>
-        <w:rPr>
-          <w:rFonts w:hint="eastAsia"/>
-        </w:rPr>
       </w:pPr>
       <w:r>
         <w:rPr>
@@ -990,9 +1000,6 @@
     <w:p>
       <w:pPr>
         <w:ind w:firstLine="210"/>
-        <w:rPr>
-          <w:rFonts w:hint="eastAsia"/>
-        </w:rPr>
       </w:pPr>
       <w:r>
         <w:rPr>
@@ -1163,9 +1170,6 @@
     <w:p>
       <w:pPr>
         <w:ind w:firstLine="210"/>
-        <w:rPr>
-          <w:rFonts w:hint="eastAsia"/>
-        </w:rPr>
       </w:pPr>
     </w:p>
     <w:sectPr>
@@ -1179,7 +1183,7 @@
 </file>
 
 <file path=word/styles.xml><?xml version="1.0" encoding="utf-8"?>
-<w:styles xmlns:mc="http://schemas.openxmlformats.org/markup-compatibility/2006" xmlns:r="http://schemas.openxmlformats.org/officeDocument/2006/relationships" xmlns:w="http://schemas.openxmlformats.org/wordprocessingml/2006/main" xmlns:w14="http://schemas.microsoft.com/office/word/2010/wordml" xmlns:w15="http://schemas.microsoft.com/office/word/2012/wordml" xmlns:w16cid="http://schemas.microsoft.com/office/word/2016/wordml/cid" xmlns:w16se="http://schemas.microsoft.com/office/word/2015/wordml/symex" mc:Ignorable="w14 w15 w16se w16cid">
+<w:styles xmlns:mc="http://schemas.openxmlformats.org/markup-compatibility/2006" xmlns:r="http://schemas.openxmlformats.org/officeDocument/2006/relationships" xmlns:w="http://schemas.openxmlformats.org/wordprocessingml/2006/main" xmlns:w14="http://schemas.microsoft.com/office/word/2010/wordml" xmlns:w15="http://schemas.microsoft.com/office/word/2012/wordml" xmlns:w16se="http://schemas.microsoft.com/office/word/2015/wordml/symex" mc:Ignorable="w14 w15 w16se">
   <w:docDefaults>
     <w:rPrDefault>
       <w:rPr>
@@ -1192,7 +1196,7 @@
     </w:rPrDefault>
     <w:pPrDefault/>
   </w:docDefaults>
-  <w:latentStyles w:defLockedState="0" w:defUIPriority="99" w:defSemiHidden="0" w:defUnhideWhenUsed="0" w:defQFormat="0" w:count="375">
+  <w:latentStyles w:defLockedState="0" w:defUIPriority="99" w:defSemiHidden="0" w:defUnhideWhenUsed="0" w:defQFormat="0" w:count="371">
     <w:lsdException w:name="Normal" w:uiPriority="0" w:qFormat="1"/>
     <w:lsdException w:name="heading 1" w:uiPriority="9" w:qFormat="1"/>
     <w:lsdException w:name="heading 2" w:semiHidden="1" w:uiPriority="9" w:unhideWhenUsed="1" w:qFormat="1"/>
@@ -1564,10 +1568,6 @@
     <w:lsdException w:name="List Table 5 Dark Accent 6" w:uiPriority="50"/>
     <w:lsdException w:name="List Table 6 Colorful Accent 6" w:uiPriority="51"/>
     <w:lsdException w:name="List Table 7 Colorful Accent 6" w:uiPriority="52"/>
-    <w:lsdException w:name="Mention" w:semiHidden="1" w:unhideWhenUsed="1"/>
-    <w:lsdException w:name="Smart Hyperlink" w:semiHidden="1" w:unhideWhenUsed="1"/>
-    <w:lsdException w:name="Hashtag" w:semiHidden="1" w:unhideWhenUsed="1"/>
-    <w:lsdException w:name="Unresolved Mention" w:semiHidden="1" w:unhideWhenUsed="1"/>
   </w:latentStyles>
   <w:style w:type="paragraph" w:default="1" w:styleId="a">
     <w:name w:val="Normal"/>
@@ -1638,7 +1638,7 @@
       <w:u w:val="single"/>
     </w:rPr>
   </w:style>
-  <w:style w:type="character" w:styleId="a4">
+  <w:style w:type="character" w:customStyle="1" w:styleId="UnresolvedMention">
     <w:name w:val="Unresolved Mention"/>
     <w:basedOn w:val="a0"/>
     <w:uiPriority w:val="99"/>

</xml_diff>